<commit_message>
Added dynamic messaging for navbar titles
</commit_message>
<xml_diff>
--- a/Project Tracker.docx
+++ b/Project Tracker.docx
@@ -100,15 +100,7 @@
         <w:t xml:space="preserve">Athletes Page: </w:t>
       </w:r>
       <w:r>
-        <w:t xml:space="preserve">Coaches can view </w:t>
-      </w:r>
-      <w:proofErr w:type="gramStart"/>
-      <w:r>
-        <w:t>all of</w:t>
-      </w:r>
-      <w:proofErr w:type="gramEnd"/>
-      <w:r>
-        <w:t xml:space="preserve"> their athletes here, where it will be presented in a card-like view. Each card has the client’s image in a circle in the top left corner, followed by their name. Under that is information storing their email, number, age, goals, and medical conditions. Beyond that are the actions the coach can take with that athlete (each action is accessed by clicking their icon) – calendar, analytics, and chat. The calendar icon takes them to the calendar page for that client, analytics to the analytics page for that client, and chat to the chat page for the client. In the top left, coaches can search for specific clients, and the top right, coaches can invite new clients to join them. If there are no clients, coaches are presented with a screen that says invite athletes. </w:t>
+        <w:t xml:space="preserve">Coaches can view all of their athletes here, where it will be presented in a card-like view. Each card has the client’s image in a circle in the top left corner, followed by their name. Under that is information storing their email, number, age, goals, and medical conditions. Beyond that are the actions the coach can take with that athlete (each action is accessed by clicking their icon) – calendar, analytics, and chat. The calendar icon takes them to the calendar page for that client, analytics to the analytics page for that client, and chat to the chat page for the client. In the top left, coaches can search for specific clients, and the top right, coaches can invite new clients to join them. If there are no clients, coaches are presented with a screen that says invite athletes. </w:t>
       </w:r>
     </w:p>
     <w:p>
@@ -312,33 +304,8 @@
         </w:numPr>
       </w:pPr>
       <w:r>
-        <w:rPr>
-          <w:b/>
-          <w:bCs/>
-        </w:rPr>
         <w:t>User Authentication</w:t>
       </w:r>
-      <w:r>
-        <w:t>:</w:t>
-      </w:r>
-    </w:p>
-    <w:p>
-      <w:pPr>
-        <w:pStyle w:val="ListParagraph"/>
-        <w:numPr>
-          <w:ilvl w:val="1"/>
-          <w:numId w:val="5"/>
-        </w:numPr>
-      </w:pPr>
-      <w:r>
-        <w:t>I</w:t>
-      </w:r>
-      <w:r>
-        <w:t xml:space="preserve">mplementing user authentication (e.g., through JWT) </w:t>
-      </w:r>
-      <w:r>
-        <w:t>is useful for tracking independent data.</w:t>
-      </w:r>
     </w:p>
     <w:p>
       <w:pPr>
@@ -349,51 +316,8 @@
         </w:numPr>
       </w:pPr>
       <w:r>
-        <w:rPr>
-          <w:b/>
-          <w:bCs/>
-        </w:rPr>
         <w:t>Client Management</w:t>
       </w:r>
-      <w:r>
-        <w:t>:</w:t>
-      </w:r>
-    </w:p>
-    <w:p>
-      <w:pPr>
-        <w:pStyle w:val="ListParagraph"/>
-        <w:numPr>
-          <w:ilvl w:val="1"/>
-          <w:numId w:val="5"/>
-        </w:numPr>
-      </w:pPr>
-      <w:r>
-        <w:t>Coaches should be able to view details of each of their clients.</w:t>
-      </w:r>
-    </w:p>
-    <w:p>
-      <w:pPr>
-        <w:pStyle w:val="ListParagraph"/>
-        <w:numPr>
-          <w:ilvl w:val="1"/>
-          <w:numId w:val="5"/>
-        </w:numPr>
-      </w:pPr>
-      <w:r>
-        <w:t xml:space="preserve">Data includes client profiles (name, age, </w:t>
-      </w:r>
-      <w:r>
-        <w:t xml:space="preserve">email, number, </w:t>
-      </w:r>
-      <w:r>
-        <w:t xml:space="preserve">fitness goals, </w:t>
-      </w:r>
-      <w:r>
-        <w:t>conditions</w:t>
-      </w:r>
-      <w:r>
-        <w:t>).</w:t>
-      </w:r>
     </w:p>
     <w:p>
       <w:pPr>
@@ -404,57 +328,8 @@
         </w:numPr>
       </w:pPr>
       <w:r>
-        <w:rPr>
-          <w:b/>
-          <w:bCs/>
-        </w:rPr>
         <w:t>Workout Program Creation</w:t>
       </w:r>
-      <w:r>
-        <w:t>:</w:t>
-      </w:r>
-    </w:p>
-    <w:p>
-      <w:pPr>
-        <w:pStyle w:val="ListParagraph"/>
-        <w:numPr>
-          <w:ilvl w:val="1"/>
-          <w:numId w:val="5"/>
-        </w:numPr>
-      </w:pPr>
-      <w:r>
-        <w:t>Coaches need to create custom workout programs for each client, with options to set exercises, sets, and reps.</w:t>
-      </w:r>
-    </w:p>
-    <w:p>
-      <w:pPr>
-        <w:pStyle w:val="ListParagraph"/>
-        <w:numPr>
-          <w:ilvl w:val="1"/>
-          <w:numId w:val="5"/>
-        </w:numPr>
-      </w:pPr>
-      <w:r>
-        <w:t>Coaches can select exercises from a general Exercise Library that contains pre-defined exercises (</w:t>
-      </w:r>
-      <w:r>
-        <w:t>name).</w:t>
-      </w:r>
-    </w:p>
-    <w:p>
-      <w:pPr>
-        <w:pStyle w:val="ListParagraph"/>
-        <w:numPr>
-          <w:ilvl w:val="1"/>
-          <w:numId w:val="5"/>
-        </w:numPr>
-      </w:pPr>
-      <w:r>
-        <w:t>Coaches can track workout history for clients</w:t>
-      </w:r>
-      <w:r>
-        <w:t>.</w:t>
-      </w:r>
     </w:p>
     <w:p>
       <w:pPr>
@@ -465,56 +340,7 @@
         </w:numPr>
       </w:pPr>
       <w:r>
-        <w:rPr>
-          <w:b/>
-          <w:bCs/>
-        </w:rPr>
-        <w:t>Exercise Library</w:t>
-      </w:r>
-      <w:r>
-        <w:t>:</w:t>
-      </w:r>
-    </w:p>
-    <w:p>
-      <w:pPr>
-        <w:pStyle w:val="ListParagraph"/>
-        <w:numPr>
-          <w:ilvl w:val="1"/>
-          <w:numId w:val="5"/>
-        </w:numPr>
-      </w:pPr>
-      <w:r>
-        <w:t>A generic library containing various exercises.</w:t>
-      </w:r>
-    </w:p>
-    <w:p>
-      <w:pPr>
-        <w:pStyle w:val="ListParagraph"/>
-        <w:numPr>
-          <w:ilvl w:val="1"/>
-          <w:numId w:val="5"/>
-        </w:numPr>
-      </w:pPr>
-      <w:r>
-        <w:t>Each exercise includes data such as name</w:t>
-      </w:r>
-      <w:r>
-        <w:t xml:space="preserve"> </w:t>
-      </w:r>
-      <w:r>
-        <w:t>and instructional media (video link).</w:t>
-      </w:r>
-    </w:p>
-    <w:p>
-      <w:pPr>
-        <w:pStyle w:val="ListParagraph"/>
-        <w:numPr>
-          <w:ilvl w:val="1"/>
-          <w:numId w:val="5"/>
-        </w:numPr>
-      </w:pPr>
-      <w:r>
-        <w:t>Exercises from this library populate the workout programs.</w:t>
+        <w:t>Exercise Library:</w:t>
       </w:r>
     </w:p>
     <w:p>
@@ -526,38 +352,7 @@
         </w:numPr>
       </w:pPr>
       <w:r>
-        <w:rPr>
-          <w:b/>
-          <w:bCs/>
-        </w:rPr>
-        <w:t>Progress Tracking and Analytics</w:t>
-      </w:r>
-      <w:r>
-        <w:t>:</w:t>
-      </w:r>
-    </w:p>
-    <w:p>
-      <w:pPr>
-        <w:pStyle w:val="ListParagraph"/>
-        <w:numPr>
-          <w:ilvl w:val="1"/>
-          <w:numId w:val="5"/>
-        </w:numPr>
-      </w:pPr>
-      <w:r>
-        <w:t>The app should track a client’s performance for each exercise (weights lifted, reps completed, personal best).</w:t>
-      </w:r>
-    </w:p>
-    <w:p>
-      <w:pPr>
-        <w:pStyle w:val="ListParagraph"/>
-        <w:numPr>
-          <w:ilvl w:val="1"/>
-          <w:numId w:val="5"/>
-        </w:numPr>
-      </w:pPr>
-      <w:r>
-        <w:t>Visual progress data such as charts and statistics that reflect the client's improvement over time.</w:t>
+        <w:t>Progress Tracking and Analytics:</w:t>
       </w:r>
     </w:p>
     <w:p>
@@ -569,46 +364,21 @@
         </w:numPr>
       </w:pPr>
       <w:r>
-        <w:rPr>
-          <w:b/>
-          <w:bCs/>
-        </w:rPr>
-        <w:t>GenAI-Based Workout Plan Generation</w:t>
-      </w:r>
-      <w:r>
-        <w:t>:</w:t>
-      </w:r>
-    </w:p>
-    <w:p>
-      <w:pPr>
-        <w:pStyle w:val="ListParagraph"/>
-        <w:numPr>
-          <w:ilvl w:val="1"/>
-          <w:numId w:val="5"/>
-        </w:numPr>
-      </w:pPr>
-      <w:r>
-        <w:t>Use GenAI to recommend a workout plan for a client based on progress. For example, if a client’s performance plateaus, the system could suggest changes or new exercises based on available data.</w:t>
-      </w:r>
-    </w:p>
-    <w:p>
-      <w:r>
-        <w:br w:type="page"/>
-      </w:r>
-    </w:p>
-    <w:p>
-      <w:pPr>
-        <w:rPr>
-          <w:b/>
-          <w:bCs/>
-        </w:rPr>
-      </w:pPr>
-      <w:r>
-        <w:rPr>
-          <w:b/>
-          <w:bCs/>
-        </w:rPr>
-        <w:lastRenderedPageBreak/>
+        <w:t>GenAI-Based Workout Plan Generation:</w:t>
+      </w:r>
+    </w:p>
+    <w:p>
+      <w:pPr>
+        <w:rPr>
+          <w:b/>
+          <w:bCs/>
+        </w:rPr>
+      </w:pPr>
+      <w:r>
+        <w:rPr>
+          <w:b/>
+          <w:bCs/>
+        </w:rPr>
         <w:t>Database Integration</w:t>
       </w:r>
     </w:p>
@@ -682,7 +452,14 @@
           <w:b/>
           <w:bCs/>
         </w:rPr>
-        <w:t>Colours:</w:t>
+        <w:t>Colours</w:t>
+      </w:r>
+      <w:r>
+        <w:rPr>
+          <w:b/>
+          <w:bCs/>
+        </w:rPr>
+        <w:t xml:space="preserve"> (PLACEHOLDERS – PICK BETTER FONTS AND COLOURS LATER):</w:t>
       </w:r>
       <w:r>
         <w:rPr>
@@ -763,6 +540,22 @@
           <w:b/>
           <w:bCs/>
         </w:rPr>
+        <w:br w:type="page"/>
+      </w:r>
+    </w:p>
+    <w:p>
+      <w:pPr>
+        <w:rPr>
+          <w:b/>
+          <w:bCs/>
+        </w:rPr>
+      </w:pPr>
+      <w:r>
+        <w:rPr>
+          <w:b/>
+          <w:bCs/>
+        </w:rPr>
+        <w:lastRenderedPageBreak/>
         <w:t>Approach:</w:t>
       </w:r>
     </w:p>
@@ -779,6 +572,17 @@
         </w:rPr>
       </w:pPr>
       <w:r>
+        <w:rPr>
+          <w:b/>
+          <w:bCs/>
+        </w:rPr>
+        <w:t xml:space="preserve">DONE: </w:t>
+      </w:r>
+      <w:r>
+        <w:rPr>
+          <w:b/>
+          <w:bCs/>
+        </w:rPr>
         <w:t>Setup placeholder pages</w:t>
       </w:r>
     </w:p>
@@ -795,6 +599,17 @@
         </w:rPr>
       </w:pPr>
       <w:r>
+        <w:rPr>
+          <w:b/>
+          <w:bCs/>
+        </w:rPr>
+        <w:t xml:space="preserve">DONE: </w:t>
+      </w:r>
+      <w:r>
+        <w:rPr>
+          <w:b/>
+          <w:bCs/>
+        </w:rPr>
         <w:t>Identify components and setup placeholder components</w:t>
       </w:r>
     </w:p>
@@ -858,14 +673,7 @@
           <w:b/>
           <w:bCs/>
         </w:rPr>
-        <w:t>DONE</w:t>
-      </w:r>
-      <w:r>
-        <w:rPr>
-          <w:b/>
-          <w:bCs/>
-        </w:rPr>
-        <w:t xml:space="preserve">: </w:t>
+        <w:t xml:space="preserve">DONE: </w:t>
       </w:r>
       <w:r>
         <w:rPr>
@@ -888,6 +696,17 @@
         </w:rPr>
       </w:pPr>
       <w:r>
+        <w:rPr>
+          <w:b/>
+          <w:bCs/>
+        </w:rPr>
+        <w:t xml:space="preserve">DONE: </w:t>
+      </w:r>
+      <w:r>
+        <w:rPr>
+          <w:b/>
+          <w:bCs/>
+        </w:rPr>
         <w:t>Create Header and Sidebar for each page?</w:t>
       </w:r>
     </w:p>
@@ -904,15 +723,7 @@
         </w:rPr>
       </w:pPr>
       <w:r>
-        <w:t xml:space="preserve">Implement functionality in Athletes Page as most pages rely on information from </w:t>
-      </w:r>
-      <w:proofErr w:type="gramStart"/>
-      <w:r>
-        <w:t>clients</w:t>
-      </w:r>
-      <w:proofErr w:type="gramEnd"/>
-      <w:r>
-        <w:t xml:space="preserve"> table</w:t>
+        <w:t>Implement functionality in Athletes Page as most pages rely on information from clients table</w:t>
       </w:r>
     </w:p>
     <w:p>
@@ -1091,7 +902,6 @@
         </w:rPr>
       </w:pPr>
       <w:r>
-        <w:lastRenderedPageBreak/>
         <w:t>Should be able to use GenAI to make a workout session</w:t>
       </w:r>
     </w:p>

</xml_diff>

<commit_message>
fixed athletes page, fetches cards nicely and searches correctly, having issues with POST for adding clients
</commit_message>
<xml_diff>
--- a/Project Tracker.docx
+++ b/Project Tracker.docx
@@ -100,7 +100,15 @@
         <w:t xml:space="preserve">Athletes Page: </w:t>
       </w:r>
       <w:r>
-        <w:t xml:space="preserve">Coaches can view all of their athletes here, where it will be presented in a card-like view. Each card has the client’s image in a circle in the top left corner, followed by their name. Under that is information storing their email, number, age, goals, and medical conditions. Beyond that are the actions the coach can take with that athlete (each action is accessed by clicking their icon) – calendar, analytics, and chat. The calendar icon takes them to the calendar page for that client, analytics to the analytics page for that client, and chat to the chat page for the client. In the top left, coaches can search for specific clients, and the top right, coaches can invite new clients to join them. If there are no clients, coaches are presented with a screen that says invite athletes. </w:t>
+        <w:t xml:space="preserve">Coaches can view </w:t>
+      </w:r>
+      <w:proofErr w:type="gramStart"/>
+      <w:r>
+        <w:t>all of</w:t>
+      </w:r>
+      <w:proofErr w:type="gramEnd"/>
+      <w:r>
+        <w:t xml:space="preserve"> their athletes here, where it will be presented in a card-like view. Each card has the client’s image in a circle in the top left corner, followed by their name. Under that is information storing their email, number, age, goals, and medical conditions. Beyond that are the actions the coach can take with that athlete (each action is accessed by clicking their icon) – calendar, analytics, and chat. The calendar icon takes them to the calendar page for that client, analytics to the analytics page for that client, and chat to the chat page for the client. In the top left, coaches can search for specific clients, and the top right, coaches can invite new clients to join them. If there are no clients, coaches are presented with a screen that says invite athletes. </w:t>
       </w:r>
     </w:p>
     <w:p>
@@ -723,7 +731,15 @@
         </w:rPr>
       </w:pPr>
       <w:r>
-        <w:t>Implement functionality in Athletes Page as most pages rely on information from clients table</w:t>
+        <w:t xml:space="preserve">Implement functionality in Athletes Page as most pages rely on information from </w:t>
+      </w:r>
+      <w:proofErr w:type="gramStart"/>
+      <w:r>
+        <w:t>clients</w:t>
+      </w:r>
+      <w:proofErr w:type="gramEnd"/>
+      <w:r>
+        <w:t xml:space="preserve"> table</w:t>
       </w:r>
     </w:p>
     <w:p>
@@ -1059,13 +1075,66 @@
           <w:ilvl w:val="1"/>
           <w:numId w:val="5"/>
         </w:numPr>
-        <w:rPr>
-          <w:b/>
-          <w:bCs/>
-        </w:rPr>
       </w:pPr>
       <w:r>
         <w:t>Total volume of weight in each session in column graph</w:t>
+      </w:r>
+    </w:p>
+    <w:p>
+      <w:r>
+        <w:br w:type="page"/>
+      </w:r>
+    </w:p>
+    <w:p>
+      <w:pPr>
+        <w:rPr>
+          <w:b/>
+          <w:bCs/>
+        </w:rPr>
+      </w:pPr>
+      <w:r>
+        <w:rPr>
+          <w:b/>
+          <w:bCs/>
+        </w:rPr>
+        <w:lastRenderedPageBreak/>
+        <w:t>Questions/Concerns/Issues:</w:t>
+      </w:r>
+    </w:p>
+    <w:p>
+      <w:pPr>
+        <w:pStyle w:val="ListParagraph"/>
+        <w:numPr>
+          <w:ilvl w:val="0"/>
+          <w:numId w:val="5"/>
+        </w:numPr>
+      </w:pPr>
+      <w:r>
+        <w:t>Should I bother adding photos into my database, such as user profile pictures?</w:t>
+      </w:r>
+    </w:p>
+    <w:p>
+      <w:pPr>
+        <w:pStyle w:val="ListParagraph"/>
+        <w:numPr>
+          <w:ilvl w:val="0"/>
+          <w:numId w:val="5"/>
+        </w:numPr>
+      </w:pPr>
+      <w:r>
+        <w:t>Should the coach be able to add a new user entirely? Or should I set it up so that a coach can only add a user if they exist in the system based on email address (requiring them to sign up from the mobile app)?</w:t>
+      </w:r>
+    </w:p>
+    <w:p>
+      <w:pPr>
+        <w:pStyle w:val="ListParagraph"/>
+        <w:numPr>
+          <w:ilvl w:val="0"/>
+          <w:numId w:val="5"/>
+        </w:numPr>
+      </w:pPr>
+      <w:r>
+        <w:t xml:space="preserve">Should the search bar search as it is updated, or should I require the user to click the search button to filter results? </w:t>
       </w:r>
     </w:p>
     <w:sectPr>

</xml_diff>